<commit_message>
Amendments in the to-develop-list
</commit_message>
<xml_diff>
--- a/File Reading/To-develop-list.docx
+++ b/File Reading/To-develop-list.docx
@@ -244,9 +244,66 @@
           <w:sz w:val="28"/>
           <w:szCs w:val="28"/>
         </w:rPr>
-        <w:t xml:space="preserve">Basic Web Scraping with </w:t>
-      </w:r>
-      <w:proofErr w:type="spellStart"/>
+        <w:t>Basic Web Scraping with BeautifulSoup &amp; Selenium</w:t>
+      </w:r>
+    </w:p>
+    <w:p>
+      <w:pPr>
+        <w:numPr>
+          <w:ilvl w:val="1"/>
+          <w:numId w:val="1"/>
+        </w:numPr>
+        <w:spacing w:before="100" w:beforeAutospacing="1" w:after="100" w:afterAutospacing="1" w:line="240" w:lineRule="auto"/>
+        <w:rPr>
+          <w:rFonts w:ascii="Myanmar Text" w:eastAsia="Times New Roman" w:hAnsi="Myanmar Text" w:cs="Myanmar Text"/>
+          <w:sz w:val="28"/>
+          <w:szCs w:val="28"/>
+        </w:rPr>
+      </w:pPr>
+      <w:r>
+        <w:rPr>
+          <w:rFonts w:ascii="Myanmar Text" w:eastAsia="Times New Roman" w:hAnsi="Myanmar Text" w:cs="Myanmar Text"/>
+          <w:sz w:val="28"/>
+          <w:szCs w:val="28"/>
+        </w:rPr>
+        <w:t>Scrape job postings, news articles, or Amazon product data.</w:t>
+      </w:r>
+    </w:p>
+    <w:p>
+      <w:pPr>
+        <w:numPr>
+          <w:ilvl w:val="1"/>
+          <w:numId w:val="1"/>
+        </w:numPr>
+        <w:spacing w:before="100" w:beforeAutospacing="1" w:after="100" w:afterAutospacing="1" w:line="240" w:lineRule="auto"/>
+        <w:rPr>
+          <w:rFonts w:ascii="Myanmar Text" w:eastAsia="Times New Roman" w:hAnsi="Myanmar Text" w:cs="Myanmar Text"/>
+          <w:sz w:val="28"/>
+          <w:szCs w:val="28"/>
+        </w:rPr>
+      </w:pPr>
+      <w:r>
+        <w:rPr>
+          <w:rFonts w:ascii="Myanmar Text" w:eastAsia="Times New Roman" w:hAnsi="Myanmar Text" w:cs="Myanmar Text"/>
+          <w:sz w:val="28"/>
+          <w:szCs w:val="28"/>
+        </w:rPr>
+        <w:t>Store results in a CSV or SQL database.</w:t>
+      </w:r>
+    </w:p>
+    <w:p>
+      <w:pPr>
+        <w:numPr>
+          <w:ilvl w:val="0"/>
+          <w:numId w:val="1"/>
+        </w:numPr>
+        <w:spacing w:before="100" w:beforeAutospacing="1" w:after="100" w:afterAutospacing="1" w:line="240" w:lineRule="auto"/>
+        <w:rPr>
+          <w:rFonts w:ascii="Myanmar Text" w:eastAsia="Times New Roman" w:hAnsi="Myanmar Text" w:cs="Myanmar Text"/>
+          <w:sz w:val="28"/>
+          <w:szCs w:val="28"/>
+        </w:rPr>
+      </w:pPr>
       <w:r>
         <w:rPr>
           <w:rFonts w:ascii="Myanmar Text" w:eastAsia="Times New Roman" w:hAnsi="Myanmar Text" w:cs="Myanmar Text"/>
@@ -255,9 +312,88 @@
           <w:sz w:val="28"/>
           <w:szCs w:val="28"/>
         </w:rPr>
-        <w:t>BeautifulSoup</w:t>
-      </w:r>
-      <w:proofErr w:type="spellEnd"/>
+        <w:t>Simple Linear Regression Model</w:t>
+      </w:r>
+    </w:p>
+    <w:p>
+      <w:pPr>
+        <w:numPr>
+          <w:ilvl w:val="1"/>
+          <w:numId w:val="1"/>
+        </w:numPr>
+        <w:spacing w:before="100" w:beforeAutospacing="1" w:after="100" w:afterAutospacing="1" w:line="240" w:lineRule="auto"/>
+        <w:rPr>
+          <w:rFonts w:ascii="Myanmar Text" w:eastAsia="Times New Roman" w:hAnsi="Myanmar Text" w:cs="Myanmar Text"/>
+          <w:sz w:val="28"/>
+          <w:szCs w:val="28"/>
+        </w:rPr>
+      </w:pPr>
+      <w:r>
+        <w:rPr>
+          <w:rFonts w:ascii="Myanmar Text" w:eastAsia="Times New Roman" w:hAnsi="Myanmar Text" w:cs="Myanmar Text"/>
+          <w:sz w:val="28"/>
+          <w:szCs w:val="28"/>
+        </w:rPr>
+        <w:t>Predict house prices, sales, or stock trends.</w:t>
+      </w:r>
+    </w:p>
+    <w:p>
+      <w:pPr>
+        <w:numPr>
+          <w:ilvl w:val="1"/>
+          <w:numId w:val="1"/>
+        </w:numPr>
+        <w:spacing w:before="100" w:beforeAutospacing="1" w:after="100" w:afterAutospacing="1" w:line="240" w:lineRule="auto"/>
+        <w:rPr>
+          <w:rFonts w:ascii="Myanmar Text" w:eastAsia="Times New Roman" w:hAnsi="Myanmar Text" w:cs="Myanmar Text"/>
+          <w:sz w:val="28"/>
+          <w:szCs w:val="28"/>
+        </w:rPr>
+      </w:pPr>
+      <w:r>
+        <w:rPr>
+          <w:rFonts w:ascii="Myanmar Text" w:eastAsia="Times New Roman" w:hAnsi="Myanmar Text" w:cs="Myanmar Text"/>
+          <w:sz w:val="28"/>
+          <w:szCs w:val="28"/>
+        </w:rPr>
+        <w:t>Use Scikit-learn to train/test a model.</w:t>
+      </w:r>
+    </w:p>
+    <w:p>
+      <w:pPr>
+        <w:numPr>
+          <w:ilvl w:val="1"/>
+          <w:numId w:val="1"/>
+        </w:numPr>
+        <w:spacing w:before="100" w:beforeAutospacing="1" w:after="100" w:afterAutospacing="1" w:line="240" w:lineRule="auto"/>
+        <w:rPr>
+          <w:rFonts w:ascii="Myanmar Text" w:eastAsia="Times New Roman" w:hAnsi="Myanmar Text" w:cs="Myanmar Text"/>
+          <w:sz w:val="28"/>
+          <w:szCs w:val="28"/>
+        </w:rPr>
+      </w:pPr>
+      <w:r>
+        <w:rPr>
+          <w:rFonts w:ascii="Myanmar Text" w:eastAsia="Times New Roman" w:hAnsi="Myanmar Text" w:cs="Myanmar Text"/>
+          <w:sz w:val="28"/>
+          <w:szCs w:val="28"/>
+        </w:rPr>
+        <w:t>Explain key concepts like RMSE, MAE, and R-squared.</w:t>
+      </w:r>
+    </w:p>
+    <w:p>
+      <w:pPr>
+        <w:numPr>
+          <w:ilvl w:val="0"/>
+          <w:numId w:val="1"/>
+        </w:numPr>
+        <w:spacing w:before="100" w:beforeAutospacing="1" w:after="100" w:afterAutospacing="1" w:line="240" w:lineRule="auto"/>
+        <w:rPr>
+          <w:rFonts w:ascii="Myanmar Text" w:eastAsia="Times New Roman" w:hAnsi="Myanmar Text" w:cs="Myanmar Text"/>
+          <w:sz w:val="28"/>
+          <w:szCs w:val="28"/>
+        </w:rPr>
+      </w:pPr>
       <w:r>
         <w:rPr>
           <w:rFonts w:ascii="Myanmar Text" w:eastAsia="Times New Roman" w:hAnsi="Myanmar Text" w:cs="Myanmar Text"/>
@@ -266,7 +402,7 @@
           <w:sz w:val="28"/>
           <w:szCs w:val="28"/>
         </w:rPr>
-        <w:t xml:space="preserve"> &amp; Selenium</w:t>
+        <w:t>Git &amp; GitHub Practice with a Mini Data Science Report</w:t>
       </w:r>
     </w:p>
     <w:p>
@@ -288,7 +424,7 @@
           <w:sz w:val="28"/>
           <w:szCs w:val="28"/>
         </w:rPr>
-        <w:t>Scrape job postings, news articles, or Amazon product data.</w:t>
+        <w:t>Create a GitHub repository, add a Jupyter Notebook, and document findings.</w:t>
       </w:r>
     </w:p>
     <w:p>
@@ -310,23 +446,13 @@
           <w:sz w:val="28"/>
           <w:szCs w:val="28"/>
         </w:rPr>
-        <w:t>Store results in a CSV or SQL database.</w:t>
-      </w:r>
-    </w:p>
-    <w:p>
-      <w:pPr>
-        <w:numPr>
-          <w:ilvl w:val="0"/>
-          <w:numId w:val="1"/>
-        </w:numPr>
-        <w:spacing w:before="100" w:beforeAutospacing="1" w:after="100" w:afterAutospacing="1" w:line="240" w:lineRule="auto"/>
-        <w:rPr>
-          <w:rFonts w:ascii="Myanmar Text" w:eastAsia="Times New Roman" w:hAnsi="Myanmar Text" w:cs="Myanmar Text"/>
-          <w:sz w:val="28"/>
-          <w:szCs w:val="28"/>
-        </w:rPr>
-      </w:pPr>
-      <w:r>
+        <w:t>Use version control, branches, and pull requests.</w:t>
+      </w:r>
+    </w:p>
+    <w:p>
+      <w:pPr>
+        <w:spacing w:before="100" w:beforeAutospacing="1" w:after="100" w:afterAutospacing="1" w:line="240" w:lineRule="auto"/>
+        <w:outlineLvl w:val="2"/>
         <w:rPr>
           <w:rFonts w:ascii="Myanmar Text" w:eastAsia="Times New Roman" w:hAnsi="Myanmar Text" w:cs="Myanmar Text"/>
           <w:b/>
@@ -334,87 +460,6 @@
           <w:sz w:val="28"/>
           <w:szCs w:val="28"/>
         </w:rPr>
-        <w:t>Simple Linear Regression Model</w:t>
-      </w:r>
-    </w:p>
-    <w:p>
-      <w:pPr>
-        <w:numPr>
-          <w:ilvl w:val="1"/>
-          <w:numId w:val="1"/>
-        </w:numPr>
-        <w:spacing w:before="100" w:beforeAutospacing="1" w:after="100" w:afterAutospacing="1" w:line="240" w:lineRule="auto"/>
-        <w:rPr>
-          <w:rFonts w:ascii="Myanmar Text" w:eastAsia="Times New Roman" w:hAnsi="Myanmar Text" w:cs="Myanmar Text"/>
-          <w:sz w:val="28"/>
-          <w:szCs w:val="28"/>
-        </w:rPr>
-      </w:pPr>
-      <w:r>
-        <w:rPr>
-          <w:rFonts w:ascii="Myanmar Text" w:eastAsia="Times New Roman" w:hAnsi="Myanmar Text" w:cs="Myanmar Text"/>
-          <w:sz w:val="28"/>
-          <w:szCs w:val="28"/>
-        </w:rPr>
-        <w:t>Predict house prices, sales, or stock trends.</w:t>
-      </w:r>
-    </w:p>
-    <w:p>
-      <w:pPr>
-        <w:numPr>
-          <w:ilvl w:val="1"/>
-          <w:numId w:val="1"/>
-        </w:numPr>
-        <w:spacing w:before="100" w:beforeAutospacing="1" w:after="100" w:afterAutospacing="1" w:line="240" w:lineRule="auto"/>
-        <w:rPr>
-          <w:rFonts w:ascii="Myanmar Text" w:eastAsia="Times New Roman" w:hAnsi="Myanmar Text" w:cs="Myanmar Text"/>
-          <w:sz w:val="28"/>
-          <w:szCs w:val="28"/>
-        </w:rPr>
-      </w:pPr>
-      <w:r>
-        <w:rPr>
-          <w:rFonts w:ascii="Myanmar Text" w:eastAsia="Times New Roman" w:hAnsi="Myanmar Text" w:cs="Myanmar Text"/>
-          <w:sz w:val="28"/>
-          <w:szCs w:val="28"/>
-        </w:rPr>
-        <w:t>Use Scikit-learn to train/test a model.</w:t>
-      </w:r>
-    </w:p>
-    <w:p>
-      <w:pPr>
-        <w:numPr>
-          <w:ilvl w:val="1"/>
-          <w:numId w:val="1"/>
-        </w:numPr>
-        <w:spacing w:before="100" w:beforeAutospacing="1" w:after="100" w:afterAutospacing="1" w:line="240" w:lineRule="auto"/>
-        <w:rPr>
-          <w:rFonts w:ascii="Myanmar Text" w:eastAsia="Times New Roman" w:hAnsi="Myanmar Text" w:cs="Myanmar Text"/>
-          <w:sz w:val="28"/>
-          <w:szCs w:val="28"/>
-        </w:rPr>
-      </w:pPr>
-      <w:r>
-        <w:rPr>
-          <w:rFonts w:ascii="Myanmar Text" w:eastAsia="Times New Roman" w:hAnsi="Myanmar Text" w:cs="Myanmar Text"/>
-          <w:sz w:val="28"/>
-          <w:szCs w:val="28"/>
-        </w:rPr>
-        <w:t>Explain key concepts like RMSE, MAE, and R-squared.</w:t>
-      </w:r>
-    </w:p>
-    <w:p>
-      <w:pPr>
-        <w:numPr>
-          <w:ilvl w:val="0"/>
-          <w:numId w:val="1"/>
-        </w:numPr>
-        <w:spacing w:before="100" w:beforeAutospacing="1" w:after="100" w:afterAutospacing="1" w:line="240" w:lineRule="auto"/>
-        <w:rPr>
-          <w:rFonts w:ascii="Myanmar Text" w:eastAsia="Times New Roman" w:hAnsi="Myanmar Text" w:cs="Myanmar Text"/>
-          <w:sz w:val="28"/>
-          <w:szCs w:val="28"/>
-        </w:rPr>
       </w:pPr>
       <w:r>
         <w:rPr>
@@ -424,75 +469,42 @@
           <w:sz w:val="28"/>
           <w:szCs w:val="28"/>
         </w:rPr>
-        <w:t>Git &amp; GitHub Practice with a Mini Data Science Report</w:t>
-      </w:r>
-    </w:p>
-    <w:p>
-      <w:pPr>
-        <w:numPr>
-          <w:ilvl w:val="1"/>
-          <w:numId w:val="1"/>
-        </w:numPr>
-        <w:spacing w:before="100" w:beforeAutospacing="1" w:after="100" w:afterAutospacing="1" w:line="240" w:lineRule="auto"/>
-        <w:rPr>
-          <w:rFonts w:ascii="Myanmar Text" w:eastAsia="Times New Roman" w:hAnsi="Myanmar Text" w:cs="Myanmar Text"/>
-          <w:sz w:val="28"/>
-          <w:szCs w:val="28"/>
-        </w:rPr>
-      </w:pPr>
-      <w:r>
-        <w:rPr>
-          <w:rFonts w:ascii="Myanmar Text" w:eastAsia="Times New Roman" w:hAnsi="Myanmar Text" w:cs="Myanmar Text"/>
-          <w:sz w:val="28"/>
-          <w:szCs w:val="28"/>
-        </w:rPr>
-        <w:t xml:space="preserve">Create a GitHub repository, add a </w:t>
-      </w:r>
-      <w:proofErr w:type="spellStart"/>
-      <w:r>
-        <w:rPr>
-          <w:rFonts w:ascii="Myanmar Text" w:eastAsia="Times New Roman" w:hAnsi="Myanmar Text" w:cs="Myanmar Text"/>
-          <w:sz w:val="28"/>
-          <w:szCs w:val="28"/>
-        </w:rPr>
-        <w:t>Jupyter</w:t>
-      </w:r>
-      <w:proofErr w:type="spellEnd"/>
-      <w:r>
-        <w:rPr>
-          <w:rFonts w:ascii="Myanmar Text" w:eastAsia="Times New Roman" w:hAnsi="Myanmar Text" w:cs="Myanmar Text"/>
-          <w:sz w:val="28"/>
-          <w:szCs w:val="28"/>
-        </w:rPr>
-        <w:t xml:space="preserve"> Notebook, and document findings.</w:t>
-      </w:r>
-    </w:p>
-    <w:p>
-      <w:pPr>
-        <w:numPr>
-          <w:ilvl w:val="1"/>
-          <w:numId w:val="1"/>
-        </w:numPr>
-        <w:spacing w:before="100" w:beforeAutospacing="1" w:after="100" w:afterAutospacing="1" w:line="240" w:lineRule="auto"/>
-        <w:rPr>
-          <w:rFonts w:ascii="Myanmar Text" w:eastAsia="Times New Roman" w:hAnsi="Myanmar Text" w:cs="Myanmar Text"/>
-          <w:sz w:val="28"/>
-          <w:szCs w:val="28"/>
-        </w:rPr>
-      </w:pPr>
-      <w:r>
-        <w:rPr>
-          <w:rFonts w:ascii="Myanmar Text" w:eastAsia="Times New Roman" w:hAnsi="Myanmar Text" w:cs="Myanmar Text"/>
-          <w:sz w:val="28"/>
-          <w:szCs w:val="28"/>
-        </w:rPr>
-        <w:t>Use version control, branches, and pull requests.</w:t>
-      </w:r>
-    </w:p>
-    <w:p>
-      <w:pPr>
-        <w:spacing w:before="100" w:beforeAutospacing="1" w:after="100" w:afterAutospacing="1" w:line="240" w:lineRule="auto"/>
-        <w:outlineLvl w:val="2"/>
+        <w:lastRenderedPageBreak/>
+        <w:t>5 Intermediate Projects</w:t>
+      </w:r>
+    </w:p>
+    <w:p>
+      <w:pPr>
+        <w:spacing w:before="100" w:beforeAutospacing="1" w:after="100" w:afterAutospacing="1" w:line="240" w:lineRule="auto"/>
+        <w:rPr>
+          <w:rFonts w:ascii="Myanmar Text" w:eastAsia="Times New Roman" w:hAnsi="Myanmar Text" w:cs="Myanmar Text"/>
+          <w:sz w:val="28"/>
+          <w:szCs w:val="28"/>
+        </w:rPr>
+      </w:pPr>
+      <w:r>
+        <w:rPr>
+          <w:rFonts w:ascii="Myanmar Text" w:eastAsia="Times New Roman" w:hAnsi="Myanmar Text" w:cs="Myanmar Text"/>
+          <w:sz w:val="28"/>
+          <w:szCs w:val="28"/>
+        </w:rPr>
+        <w:t>These reinforce SQL, feature engineering, and more advanced modeling.</w:t>
+      </w:r>
+    </w:p>
+    <w:p>
+      <w:pPr>
+        <w:numPr>
+          <w:ilvl w:val="0"/>
+          <w:numId w:val="2"/>
+        </w:numPr>
+        <w:spacing w:before="100" w:beforeAutospacing="1" w:after="100" w:afterAutospacing="1" w:line="240" w:lineRule="auto"/>
+        <w:rPr>
+          <w:rFonts w:ascii="Myanmar Text" w:eastAsia="Times New Roman" w:hAnsi="Myanmar Text" w:cs="Myanmar Text"/>
+          <w:sz w:val="28"/>
+          <w:szCs w:val="28"/>
+        </w:rPr>
+      </w:pPr>
+      <w:r>
         <w:rPr>
           <w:rFonts w:ascii="Myanmar Text" w:eastAsia="Times New Roman" w:hAnsi="Myanmar Text" w:cs="Myanmar Text"/>
           <w:b/>
@@ -500,6 +512,65 @@
           <w:sz w:val="28"/>
           <w:szCs w:val="28"/>
         </w:rPr>
+        <w:t>Data Pipelines with Pandas &amp; SQL</w:t>
+      </w:r>
+    </w:p>
+    <w:p>
+      <w:pPr>
+        <w:numPr>
+          <w:ilvl w:val="1"/>
+          <w:numId w:val="2"/>
+        </w:numPr>
+        <w:spacing w:before="100" w:beforeAutospacing="1" w:after="100" w:afterAutospacing="1" w:line="240" w:lineRule="auto"/>
+        <w:rPr>
+          <w:rFonts w:ascii="Myanmar Text" w:eastAsia="Times New Roman" w:hAnsi="Myanmar Text" w:cs="Myanmar Text"/>
+          <w:sz w:val="28"/>
+          <w:szCs w:val="28"/>
+        </w:rPr>
+      </w:pPr>
+      <w:r>
+        <w:rPr>
+          <w:rFonts w:ascii="Myanmar Text" w:eastAsia="Times New Roman" w:hAnsi="Myanmar Text" w:cs="Myanmar Text"/>
+          <w:sz w:val="28"/>
+          <w:szCs w:val="28"/>
+        </w:rPr>
+        <w:t>Automate data extraction from CSV/API, clean it, and load it into an SQL database.</w:t>
+      </w:r>
+    </w:p>
+    <w:p>
+      <w:pPr>
+        <w:numPr>
+          <w:ilvl w:val="1"/>
+          <w:numId w:val="2"/>
+        </w:numPr>
+        <w:spacing w:before="100" w:beforeAutospacing="1" w:after="100" w:afterAutospacing="1" w:line="240" w:lineRule="auto"/>
+        <w:rPr>
+          <w:rFonts w:ascii="Myanmar Text" w:eastAsia="Times New Roman" w:hAnsi="Myanmar Text" w:cs="Myanmar Text"/>
+          <w:sz w:val="28"/>
+          <w:szCs w:val="28"/>
+        </w:rPr>
+      </w:pPr>
+      <w:r>
+        <w:rPr>
+          <w:rFonts w:ascii="Myanmar Text" w:eastAsia="Times New Roman" w:hAnsi="Myanmar Text" w:cs="Myanmar Text"/>
+          <w:sz w:val="28"/>
+          <w:szCs w:val="28"/>
+        </w:rPr>
+        <w:t>Use Pandas and SQLAlchemy.</w:t>
+      </w:r>
+    </w:p>
+    <w:p>
+      <w:pPr>
+        <w:numPr>
+          <w:ilvl w:val="0"/>
+          <w:numId w:val="2"/>
+        </w:numPr>
+        <w:spacing w:before="100" w:beforeAutospacing="1" w:after="100" w:afterAutospacing="1" w:line="240" w:lineRule="auto"/>
+        <w:rPr>
+          <w:rFonts w:ascii="Myanmar Text" w:eastAsia="Times New Roman" w:hAnsi="Myanmar Text" w:cs="Myanmar Text"/>
+          <w:sz w:val="28"/>
+          <w:szCs w:val="28"/>
+        </w:rPr>
       </w:pPr>
       <w:r>
         <w:rPr>
@@ -509,26 +580,51 @@
           <w:sz w:val="28"/>
           <w:szCs w:val="28"/>
         </w:rPr>
-        <w:lastRenderedPageBreak/>
-        <w:t>5 Intermediate Projects</w:t>
-      </w:r>
-    </w:p>
-    <w:p>
-      <w:pPr>
-        <w:spacing w:before="100" w:beforeAutospacing="1" w:after="100" w:afterAutospacing="1" w:line="240" w:lineRule="auto"/>
-        <w:rPr>
-          <w:rFonts w:ascii="Myanmar Text" w:eastAsia="Times New Roman" w:hAnsi="Myanmar Text" w:cs="Myanmar Text"/>
-          <w:sz w:val="28"/>
-          <w:szCs w:val="28"/>
-        </w:rPr>
-      </w:pPr>
-      <w:r>
-        <w:rPr>
-          <w:rFonts w:ascii="Myanmar Text" w:eastAsia="Times New Roman" w:hAnsi="Myanmar Text" w:cs="Myanmar Text"/>
-          <w:sz w:val="28"/>
-          <w:szCs w:val="28"/>
-        </w:rPr>
-        <w:t>These reinforce SQL, feature engineering, and more advanced modeling.</w:t>
+        <w:t>Time Series Forecasting (Stock Prices or Sales)</w:t>
+      </w:r>
+    </w:p>
+    <w:p>
+      <w:pPr>
+        <w:numPr>
+          <w:ilvl w:val="1"/>
+          <w:numId w:val="2"/>
+        </w:numPr>
+        <w:spacing w:before="100" w:beforeAutospacing="1" w:after="100" w:afterAutospacing="1" w:line="240" w:lineRule="auto"/>
+        <w:rPr>
+          <w:rFonts w:ascii="Myanmar Text" w:eastAsia="Times New Roman" w:hAnsi="Myanmar Text" w:cs="Myanmar Text"/>
+          <w:sz w:val="28"/>
+          <w:szCs w:val="28"/>
+        </w:rPr>
+      </w:pPr>
+      <w:r>
+        <w:rPr>
+          <w:rFonts w:ascii="Myanmar Text" w:eastAsia="Times New Roman" w:hAnsi="Myanmar Text" w:cs="Myanmar Text"/>
+          <w:sz w:val="28"/>
+          <w:szCs w:val="28"/>
+        </w:rPr>
+        <w:t>Use ARIMA, Exponential Smoothing, or Facebook Prophet.</w:t>
+      </w:r>
+    </w:p>
+    <w:p>
+      <w:pPr>
+        <w:numPr>
+          <w:ilvl w:val="1"/>
+          <w:numId w:val="2"/>
+        </w:numPr>
+        <w:spacing w:before="100" w:beforeAutospacing="1" w:after="100" w:afterAutospacing="1" w:line="240" w:lineRule="auto"/>
+        <w:rPr>
+          <w:rFonts w:ascii="Myanmar Text" w:eastAsia="Times New Roman" w:hAnsi="Myanmar Text" w:cs="Myanmar Text"/>
+          <w:sz w:val="28"/>
+          <w:szCs w:val="28"/>
+        </w:rPr>
+      </w:pPr>
+      <w:r>
+        <w:rPr>
+          <w:rFonts w:ascii="Myanmar Text" w:eastAsia="Times New Roman" w:hAnsi="Myanmar Text" w:cs="Myanmar Text"/>
+          <w:sz w:val="28"/>
+          <w:szCs w:val="28"/>
+        </w:rPr>
+        <w:t>Work with daily/weekly stock prices, COVID-19 cases, or store sales.</w:t>
       </w:r>
     </w:p>
     <w:p>
@@ -552,7 +648,7 @@
           <w:sz w:val="28"/>
           <w:szCs w:val="28"/>
         </w:rPr>
-        <w:t>Data Pipelines with Pandas &amp; SQL</w:t>
+        <w:t>End-to-End Machine Learning Project (Classification or Regression)</w:t>
       </w:r>
     </w:p>
     <w:p>
@@ -574,7 +670,7 @@
           <w:sz w:val="28"/>
           <w:szCs w:val="28"/>
         </w:rPr>
-        <w:t>Automate data extraction from CSV/API, clean it, and load it into an SQL database.</w:t>
+        <w:t>Use a dataset like Titanic, Loan Prediction, or Customer Churn.</w:t>
       </w:r>
     </w:p>
     <w:p>
@@ -596,25 +692,7 @@
           <w:sz w:val="28"/>
           <w:szCs w:val="28"/>
         </w:rPr>
-        <w:t xml:space="preserve">Use Pandas and </w:t>
-      </w:r>
-      <w:proofErr w:type="spellStart"/>
-      <w:r>
-        <w:rPr>
-          <w:rFonts w:ascii="Myanmar Text" w:eastAsia="Times New Roman" w:hAnsi="Myanmar Text" w:cs="Myanmar Text"/>
-          <w:sz w:val="28"/>
-          <w:szCs w:val="28"/>
-        </w:rPr>
-        <w:t>SQLAlchemy</w:t>
-      </w:r>
-      <w:proofErr w:type="spellEnd"/>
-      <w:r>
-        <w:rPr>
-          <w:rFonts w:ascii="Myanmar Text" w:eastAsia="Times New Roman" w:hAnsi="Myanmar Text" w:cs="Myanmar Text"/>
-          <w:sz w:val="28"/>
-          <w:szCs w:val="28"/>
-        </w:rPr>
-        <w:t>.</w:t>
+        <w:t>Perform feature engineering, hyperparameter tuning, and model evaluation.</w:t>
       </w:r>
     </w:p>
     <w:p>
@@ -638,7 +716,7 @@
           <w:sz w:val="28"/>
           <w:szCs w:val="28"/>
         </w:rPr>
-        <w:t>Time Series Forecasting (Stock Prices or Sales)</w:t>
+        <w:t>Building a Flask API for a Machine Learning Model</w:t>
       </w:r>
     </w:p>
     <w:p>
@@ -660,7 +738,7 @@
           <w:sz w:val="28"/>
           <w:szCs w:val="28"/>
         </w:rPr>
-        <w:t>Use ARIMA, Exponential Smoothing, or Facebook Prophet.</w:t>
+        <w:t>Train a model and deploy it using Flask.</w:t>
       </w:r>
     </w:p>
     <w:p>
@@ -682,7 +760,7 @@
           <w:sz w:val="28"/>
           <w:szCs w:val="28"/>
         </w:rPr>
-        <w:t>Work with daily/weekly stock prices, COVID-19 cases, or store sales.</w:t>
+        <w:t>Create an API endpoint to accept input and return predictions.</w:t>
       </w:r>
     </w:p>
     <w:p>
@@ -706,142 +784,6 @@
           <w:sz w:val="28"/>
           <w:szCs w:val="28"/>
         </w:rPr>
-        <w:t>End-to-End Machine Learning Project (Classification or Regression)</w:t>
-      </w:r>
-    </w:p>
-    <w:p>
-      <w:pPr>
-        <w:numPr>
-          <w:ilvl w:val="1"/>
-          <w:numId w:val="2"/>
-        </w:numPr>
-        <w:spacing w:before="100" w:beforeAutospacing="1" w:after="100" w:afterAutospacing="1" w:line="240" w:lineRule="auto"/>
-        <w:rPr>
-          <w:rFonts w:ascii="Myanmar Text" w:eastAsia="Times New Roman" w:hAnsi="Myanmar Text" w:cs="Myanmar Text"/>
-          <w:sz w:val="28"/>
-          <w:szCs w:val="28"/>
-        </w:rPr>
-      </w:pPr>
-      <w:r>
-        <w:rPr>
-          <w:rFonts w:ascii="Myanmar Text" w:eastAsia="Times New Roman" w:hAnsi="Myanmar Text" w:cs="Myanmar Text"/>
-          <w:sz w:val="28"/>
-          <w:szCs w:val="28"/>
-        </w:rPr>
-        <w:t>Use a dataset like Titanic, Loan Prediction, or Customer Churn.</w:t>
-      </w:r>
-    </w:p>
-    <w:p>
-      <w:pPr>
-        <w:numPr>
-          <w:ilvl w:val="1"/>
-          <w:numId w:val="2"/>
-        </w:numPr>
-        <w:spacing w:before="100" w:beforeAutospacing="1" w:after="100" w:afterAutospacing="1" w:line="240" w:lineRule="auto"/>
-        <w:rPr>
-          <w:rFonts w:ascii="Myanmar Text" w:eastAsia="Times New Roman" w:hAnsi="Myanmar Text" w:cs="Myanmar Text"/>
-          <w:sz w:val="28"/>
-          <w:szCs w:val="28"/>
-        </w:rPr>
-      </w:pPr>
-      <w:r>
-        <w:rPr>
-          <w:rFonts w:ascii="Myanmar Text" w:eastAsia="Times New Roman" w:hAnsi="Myanmar Text" w:cs="Myanmar Text"/>
-          <w:sz w:val="28"/>
-          <w:szCs w:val="28"/>
-        </w:rPr>
-        <w:t>Perform feature engineering, hyperparameter tuning, and model evaluation.</w:t>
-      </w:r>
-    </w:p>
-    <w:p>
-      <w:pPr>
-        <w:numPr>
-          <w:ilvl w:val="0"/>
-          <w:numId w:val="2"/>
-        </w:numPr>
-        <w:spacing w:before="100" w:beforeAutospacing="1" w:after="100" w:afterAutospacing="1" w:line="240" w:lineRule="auto"/>
-        <w:rPr>
-          <w:rFonts w:ascii="Myanmar Text" w:eastAsia="Times New Roman" w:hAnsi="Myanmar Text" w:cs="Myanmar Text"/>
-          <w:sz w:val="28"/>
-          <w:szCs w:val="28"/>
-        </w:rPr>
-      </w:pPr>
-      <w:r>
-        <w:rPr>
-          <w:rFonts w:ascii="Myanmar Text" w:eastAsia="Times New Roman" w:hAnsi="Myanmar Text" w:cs="Myanmar Text"/>
-          <w:b/>
-          <w:bCs/>
-          <w:sz w:val="28"/>
-          <w:szCs w:val="28"/>
-        </w:rPr>
-        <w:t>Building a Flask API for a Machine Learning Model</w:t>
-      </w:r>
-    </w:p>
-    <w:p>
-      <w:pPr>
-        <w:numPr>
-          <w:ilvl w:val="1"/>
-          <w:numId w:val="2"/>
-        </w:numPr>
-        <w:spacing w:before="100" w:beforeAutospacing="1" w:after="100" w:afterAutospacing="1" w:line="240" w:lineRule="auto"/>
-        <w:rPr>
-          <w:rFonts w:ascii="Myanmar Text" w:eastAsia="Times New Roman" w:hAnsi="Myanmar Text" w:cs="Myanmar Text"/>
-          <w:sz w:val="28"/>
-          <w:szCs w:val="28"/>
-        </w:rPr>
-      </w:pPr>
-      <w:r>
-        <w:rPr>
-          <w:rFonts w:ascii="Myanmar Text" w:eastAsia="Times New Roman" w:hAnsi="Myanmar Text" w:cs="Myanmar Text"/>
-          <w:sz w:val="28"/>
-          <w:szCs w:val="28"/>
-        </w:rPr>
-        <w:t>Train a model and deploy it using Flask.</w:t>
-      </w:r>
-    </w:p>
-    <w:p>
-      <w:pPr>
-        <w:numPr>
-          <w:ilvl w:val="1"/>
-          <w:numId w:val="2"/>
-        </w:numPr>
-        <w:spacing w:before="100" w:beforeAutospacing="1" w:after="100" w:afterAutospacing="1" w:line="240" w:lineRule="auto"/>
-        <w:rPr>
-          <w:rFonts w:ascii="Myanmar Text" w:eastAsia="Times New Roman" w:hAnsi="Myanmar Text" w:cs="Myanmar Text"/>
-          <w:sz w:val="28"/>
-          <w:szCs w:val="28"/>
-        </w:rPr>
-      </w:pPr>
-      <w:r>
-        <w:rPr>
-          <w:rFonts w:ascii="Myanmar Text" w:eastAsia="Times New Roman" w:hAnsi="Myanmar Text" w:cs="Myanmar Text"/>
-          <w:sz w:val="28"/>
-          <w:szCs w:val="28"/>
-        </w:rPr>
-        <w:t>Create an API endpoint to accept input and return predictions.</w:t>
-      </w:r>
-    </w:p>
-    <w:p>
-      <w:pPr>
-        <w:numPr>
-          <w:ilvl w:val="0"/>
-          <w:numId w:val="2"/>
-        </w:numPr>
-        <w:spacing w:before="100" w:beforeAutospacing="1" w:after="100" w:afterAutospacing="1" w:line="240" w:lineRule="auto"/>
-        <w:rPr>
-          <w:rFonts w:ascii="Myanmar Text" w:eastAsia="Times New Roman" w:hAnsi="Myanmar Text" w:cs="Myanmar Text"/>
-          <w:sz w:val="28"/>
-          <w:szCs w:val="28"/>
-        </w:rPr>
-      </w:pPr>
-      <w:r>
-        <w:rPr>
-          <w:rFonts w:ascii="Myanmar Text" w:eastAsia="Times New Roman" w:hAnsi="Myanmar Text" w:cs="Myanmar Text"/>
-          <w:b/>
-          <w:bCs/>
-          <w:sz w:val="28"/>
-          <w:szCs w:val="28"/>
-        </w:rPr>
         <w:t>Graph Algorithms for Social Network Analysis</w:t>
       </w:r>
     </w:p>
@@ -864,25 +806,7 @@
           <w:sz w:val="28"/>
           <w:szCs w:val="28"/>
         </w:rPr>
-        <w:t xml:space="preserve">Use </w:t>
-      </w:r>
-      <w:proofErr w:type="spellStart"/>
-      <w:r>
-        <w:rPr>
-          <w:rFonts w:ascii="Myanmar Text" w:eastAsia="Times New Roman" w:hAnsi="Myanmar Text" w:cs="Myanmar Text"/>
-          <w:sz w:val="28"/>
-          <w:szCs w:val="28"/>
-        </w:rPr>
-        <w:t>NetworkX</w:t>
-      </w:r>
-      <w:proofErr w:type="spellEnd"/>
-      <w:r>
-        <w:rPr>
-          <w:rFonts w:ascii="Myanmar Text" w:eastAsia="Times New Roman" w:hAnsi="Myanmar Text" w:cs="Myanmar Text"/>
-          <w:sz w:val="28"/>
-          <w:szCs w:val="28"/>
-        </w:rPr>
-        <w:t xml:space="preserve"> to analyze Twitter connections, LinkedIn graphs, or social networks.</w:t>
+        <w:t>Use NetworkX to analyze Twitter connections, LinkedIn graphs, or social networks.</w:t>
       </w:r>
     </w:p>
     <w:p>
@@ -970,9 +894,66 @@
           <w:sz w:val="24"/>
           <w:szCs w:val="24"/>
         </w:rPr>
-        <w:t>Deep Learning for Image Classification (CNNs with TensorFlow/</w:t>
-      </w:r>
-      <w:proofErr w:type="spellStart"/>
+        <w:t>Deep Learning for Image Classification (CNNs with TensorFlow/PyTorch)</w:t>
+      </w:r>
+    </w:p>
+    <w:p>
+      <w:pPr>
+        <w:numPr>
+          <w:ilvl w:val="0"/>
+          <w:numId w:val="5"/>
+        </w:numPr>
+        <w:spacing w:before="100" w:beforeAutospacing="1" w:after="100" w:afterAutospacing="1" w:line="240" w:lineRule="auto"/>
+        <w:rPr>
+          <w:rFonts w:ascii="Myanmar Text" w:eastAsia="Times New Roman" w:hAnsi="Myanmar Text" w:cs="Myanmar Text"/>
+          <w:sz w:val="24"/>
+          <w:szCs w:val="24"/>
+        </w:rPr>
+      </w:pPr>
+      <w:r>
+        <w:rPr>
+          <w:rFonts w:ascii="Myanmar Text" w:eastAsia="Times New Roman" w:hAnsi="Myanmar Text" w:cs="Myanmar Text"/>
+          <w:sz w:val="24"/>
+          <w:szCs w:val="24"/>
+        </w:rPr>
+        <w:t>Use a dataset like CIFAR-10 or MNIST.</w:t>
+      </w:r>
+    </w:p>
+    <w:p>
+      <w:pPr>
+        <w:numPr>
+          <w:ilvl w:val="0"/>
+          <w:numId w:val="5"/>
+        </w:numPr>
+        <w:spacing w:before="100" w:beforeAutospacing="1" w:after="100" w:afterAutospacing="1" w:line="240" w:lineRule="auto"/>
+        <w:rPr>
+          <w:rFonts w:ascii="Myanmar Text" w:eastAsia="Times New Roman" w:hAnsi="Myanmar Text" w:cs="Myanmar Text"/>
+          <w:sz w:val="24"/>
+          <w:szCs w:val="24"/>
+        </w:rPr>
+      </w:pPr>
+      <w:r>
+        <w:rPr>
+          <w:rFonts w:ascii="Myanmar Text" w:eastAsia="Times New Roman" w:hAnsi="Myanmar Text" w:cs="Myanmar Text"/>
+          <w:sz w:val="24"/>
+          <w:szCs w:val="24"/>
+        </w:rPr>
+        <w:t>Train a Convolutional Neural Network (CNN).</w:t>
+      </w:r>
+    </w:p>
+    <w:p>
+      <w:pPr>
+        <w:numPr>
+          <w:ilvl w:val="0"/>
+          <w:numId w:val="6"/>
+        </w:numPr>
+        <w:spacing w:before="100" w:beforeAutospacing="1" w:after="100" w:afterAutospacing="1" w:line="240" w:lineRule="auto"/>
+        <w:rPr>
+          <w:rFonts w:ascii="Myanmar Text" w:eastAsia="Times New Roman" w:hAnsi="Myanmar Text" w:cs="Myanmar Text"/>
+          <w:sz w:val="24"/>
+          <w:szCs w:val="24"/>
+        </w:rPr>
+      </w:pPr>
       <w:r>
         <w:rPr>
           <w:rFonts w:ascii="Myanmar Text" w:eastAsia="Times New Roman" w:hAnsi="Myanmar Text" w:cs="Myanmar Text"/>
@@ -981,9 +962,66 @@
           <w:sz w:val="24"/>
           <w:szCs w:val="24"/>
         </w:rPr>
-        <w:t>PyTorch</w:t>
-      </w:r>
-      <w:proofErr w:type="spellEnd"/>
+        <w:t>Recommender System (Collaborative or Content-Based Filtering)</w:t>
+      </w:r>
+    </w:p>
+    <w:p>
+      <w:pPr>
+        <w:numPr>
+          <w:ilvl w:val="0"/>
+          <w:numId w:val="7"/>
+        </w:numPr>
+        <w:spacing w:before="100" w:beforeAutospacing="1" w:after="100" w:afterAutospacing="1" w:line="240" w:lineRule="auto"/>
+        <w:rPr>
+          <w:rFonts w:ascii="Myanmar Text" w:eastAsia="Times New Roman" w:hAnsi="Myanmar Text" w:cs="Myanmar Text"/>
+          <w:sz w:val="24"/>
+          <w:szCs w:val="24"/>
+        </w:rPr>
+      </w:pPr>
+      <w:r>
+        <w:rPr>
+          <w:rFonts w:ascii="Myanmar Text" w:eastAsia="Times New Roman" w:hAnsi="Myanmar Text" w:cs="Myanmar Text"/>
+          <w:sz w:val="24"/>
+          <w:szCs w:val="24"/>
+        </w:rPr>
+        <w:t>Build a Movie Recommendation system (Netflix-style).</w:t>
+      </w:r>
+    </w:p>
+    <w:p>
+      <w:pPr>
+        <w:numPr>
+          <w:ilvl w:val="0"/>
+          <w:numId w:val="7"/>
+        </w:numPr>
+        <w:spacing w:before="100" w:beforeAutospacing="1" w:after="100" w:afterAutospacing="1" w:line="240" w:lineRule="auto"/>
+        <w:rPr>
+          <w:rFonts w:ascii="Myanmar Text" w:eastAsia="Times New Roman" w:hAnsi="Myanmar Text" w:cs="Myanmar Text"/>
+          <w:sz w:val="24"/>
+          <w:szCs w:val="24"/>
+        </w:rPr>
+      </w:pPr>
+      <w:r>
+        <w:rPr>
+          <w:rFonts w:ascii="Myanmar Text" w:eastAsia="Times New Roman" w:hAnsi="Myanmar Text" w:cs="Myanmar Text"/>
+          <w:sz w:val="24"/>
+          <w:szCs w:val="24"/>
+        </w:rPr>
+        <w:t>Use Surprise Library or implement Matrix Factorization.</w:t>
+      </w:r>
+    </w:p>
+    <w:p>
+      <w:pPr>
+        <w:numPr>
+          <w:ilvl w:val="0"/>
+          <w:numId w:val="8"/>
+        </w:numPr>
+        <w:spacing w:before="100" w:beforeAutospacing="1" w:after="100" w:afterAutospacing="1" w:line="240" w:lineRule="auto"/>
+        <w:rPr>
+          <w:rFonts w:ascii="Myanmar Text" w:eastAsia="Times New Roman" w:hAnsi="Myanmar Text" w:cs="Myanmar Text"/>
+          <w:sz w:val="24"/>
+          <w:szCs w:val="24"/>
+        </w:rPr>
+      </w:pPr>
       <w:r>
         <w:rPr>
           <w:rFonts w:ascii="Myanmar Text" w:eastAsia="Times New Roman" w:hAnsi="Myanmar Text" w:cs="Myanmar Text"/>
@@ -992,14 +1030,14 @@
           <w:sz w:val="24"/>
           <w:szCs w:val="24"/>
         </w:rPr>
-        <w:t>)</w:t>
+        <w:t>Big Data Processing with PySpark</w:t>
       </w:r>
     </w:p>
     <w:p>
       <w:pPr>
         <w:numPr>
           <w:ilvl w:val="0"/>
-          <w:numId w:val="5"/>
+          <w:numId w:val="9"/>
         </w:numPr>
         <w:spacing w:before="100" w:beforeAutospacing="1" w:after="100" w:afterAutospacing="1" w:line="240" w:lineRule="auto"/>
         <w:rPr>
@@ -1014,14 +1052,14 @@
           <w:sz w:val="24"/>
           <w:szCs w:val="24"/>
         </w:rPr>
-        <w:t>Use a dataset like CIFAR-10 or MNIST.</w:t>
+        <w:t>Work with a large dataset using Spark RDDs or DataFrames.</w:t>
       </w:r>
     </w:p>
     <w:p>
       <w:pPr>
         <w:numPr>
           <w:ilvl w:val="0"/>
-          <w:numId w:val="5"/>
+          <w:numId w:val="9"/>
         </w:numPr>
         <w:spacing w:before="100" w:beforeAutospacing="1" w:after="100" w:afterAutospacing="1" w:line="240" w:lineRule="auto"/>
         <w:rPr>
@@ -1036,14 +1074,14 @@
           <w:sz w:val="24"/>
           <w:szCs w:val="24"/>
         </w:rPr>
-        <w:t>Train a Convolutional Neural Network (CNN).</w:t>
+        <w:t>Perform data aggregation and transformations.</w:t>
       </w:r>
     </w:p>
     <w:p>
       <w:pPr>
         <w:numPr>
           <w:ilvl w:val="0"/>
-          <w:numId w:val="6"/>
+          <w:numId w:val="10"/>
         </w:numPr>
         <w:spacing w:before="100" w:beforeAutospacing="1" w:after="100" w:afterAutospacing="1" w:line="240" w:lineRule="auto"/>
         <w:rPr>
@@ -1060,14 +1098,14 @@
           <w:sz w:val="24"/>
           <w:szCs w:val="24"/>
         </w:rPr>
-        <w:t>Recommender System (Collaborative or Content-Based Filtering)</w:t>
+        <w:t>NLP Sentiment Analysis on Tweets or Reviews</w:t>
       </w:r>
     </w:p>
     <w:p>
       <w:pPr>
         <w:numPr>
           <w:ilvl w:val="0"/>
-          <w:numId w:val="7"/>
+          <w:numId w:val="11"/>
         </w:numPr>
         <w:spacing w:before="100" w:beforeAutospacing="1" w:after="100" w:afterAutospacing="1" w:line="240" w:lineRule="auto"/>
         <w:rPr>
@@ -1082,14 +1120,14 @@
           <w:sz w:val="24"/>
           <w:szCs w:val="24"/>
         </w:rPr>
-        <w:t>Build a Movie Recommendation system (Netflix-style).</w:t>
+        <w:t>Use NLTK, SpaCy, or Hugging Face transformers.</w:t>
       </w:r>
     </w:p>
     <w:p>
       <w:pPr>
         <w:numPr>
           <w:ilvl w:val="0"/>
-          <w:numId w:val="7"/>
+          <w:numId w:val="11"/>
         </w:numPr>
         <w:spacing w:before="100" w:beforeAutospacing="1" w:after="100" w:afterAutospacing="1" w:line="240" w:lineRule="auto"/>
         <w:rPr>
@@ -1104,14 +1142,14 @@
           <w:sz w:val="24"/>
           <w:szCs w:val="24"/>
         </w:rPr>
-        <w:t>Use Surprise Library or implement Matrix Factorization.</w:t>
+        <w:t>Train a model to classify positive/negative sentiment.</w:t>
       </w:r>
     </w:p>
     <w:p>
       <w:pPr>
         <w:numPr>
           <w:ilvl w:val="0"/>
-          <w:numId w:val="8"/>
+          <w:numId w:val="12"/>
         </w:numPr>
         <w:spacing w:before="100" w:beforeAutospacing="1" w:after="100" w:afterAutospacing="1" w:line="240" w:lineRule="auto"/>
         <w:rPr>
@@ -1128,271 +1166,51 @@
           <w:sz w:val="24"/>
           <w:szCs w:val="24"/>
         </w:rPr>
-        <w:t xml:space="preserve">Big Data Processing with </w:t>
-      </w:r>
-      <w:proofErr w:type="spellStart"/>
-      <w:r>
-        <w:rPr>
-          <w:rFonts w:ascii="Myanmar Text" w:eastAsia="Times New Roman" w:hAnsi="Myanmar Text" w:cs="Myanmar Text"/>
-          <w:b/>
-          <w:bCs/>
+        <w:t>Full-Stack Data Science Project with Dashboard</w:t>
+      </w:r>
+    </w:p>
+    <w:p>
+      <w:pPr>
+        <w:numPr>
+          <w:ilvl w:val="0"/>
+          <w:numId w:val="13"/>
+        </w:numPr>
+        <w:spacing w:before="100" w:beforeAutospacing="1" w:after="100" w:afterAutospacing="1" w:line="240" w:lineRule="auto"/>
+        <w:rPr>
+          <w:rFonts w:ascii="Myanmar Text" w:eastAsia="Times New Roman" w:hAnsi="Myanmar Text" w:cs="Myanmar Text"/>
           <w:sz w:val="24"/>
           <w:szCs w:val="24"/>
         </w:rPr>
-        <w:t>PySpark</w:t>
-      </w:r>
-      <w:proofErr w:type="spellEnd"/>
-    </w:p>
-    <w:p>
-      <w:pPr>
-        <w:numPr>
-          <w:ilvl w:val="0"/>
-          <w:numId w:val="9"/>
-        </w:numPr>
-        <w:spacing w:before="100" w:beforeAutospacing="1" w:after="100" w:afterAutospacing="1" w:line="240" w:lineRule="auto"/>
+      </w:pPr>
+      <w:r>
         <w:rPr>
           <w:rFonts w:ascii="Myanmar Text" w:eastAsia="Times New Roman" w:hAnsi="Myanmar Text" w:cs="Myanmar Text"/>
           <w:sz w:val="24"/>
           <w:szCs w:val="24"/>
         </w:rPr>
-      </w:pPr>
-      <w:r>
+        <w:t>Train an ML model and deploy it using Flask/FastAPI.</w:t>
+      </w:r>
+    </w:p>
+    <w:p>
+      <w:pPr>
+        <w:numPr>
+          <w:ilvl w:val="0"/>
+          <w:numId w:val="13"/>
+        </w:numPr>
+        <w:spacing w:before="100" w:beforeAutospacing="1" w:after="100" w:afterAutospacing="1" w:line="240" w:lineRule="auto"/>
         <w:rPr>
           <w:rFonts w:ascii="Myanmar Text" w:eastAsia="Times New Roman" w:hAnsi="Myanmar Text" w:cs="Myanmar Text"/>
           <w:sz w:val="24"/>
           <w:szCs w:val="24"/>
         </w:rPr>
-        <w:t xml:space="preserve">Work with a large dataset using Spark RDDs or </w:t>
-      </w:r>
-      <w:proofErr w:type="spellStart"/>
+      </w:pPr>
       <w:r>
         <w:rPr>
           <w:rFonts w:ascii="Myanmar Text" w:eastAsia="Times New Roman" w:hAnsi="Myanmar Text" w:cs="Myanmar Text"/>
           <w:sz w:val="24"/>
           <w:szCs w:val="24"/>
         </w:rPr>
-        <w:t>DataFrames</w:t>
-      </w:r>
-      <w:proofErr w:type="spellEnd"/>
-      <w:r>
-        <w:rPr>
-          <w:rFonts w:ascii="Myanmar Text" w:eastAsia="Times New Roman" w:hAnsi="Myanmar Text" w:cs="Myanmar Text"/>
-          <w:sz w:val="24"/>
-          <w:szCs w:val="24"/>
-        </w:rPr>
-        <w:t>.</w:t>
-      </w:r>
-    </w:p>
-    <w:p>
-      <w:pPr>
-        <w:numPr>
-          <w:ilvl w:val="0"/>
-          <w:numId w:val="9"/>
-        </w:numPr>
-        <w:spacing w:before="100" w:beforeAutospacing="1" w:after="100" w:afterAutospacing="1" w:line="240" w:lineRule="auto"/>
-        <w:rPr>
-          <w:rFonts w:ascii="Myanmar Text" w:eastAsia="Times New Roman" w:hAnsi="Myanmar Text" w:cs="Myanmar Text"/>
-          <w:sz w:val="24"/>
-          <w:szCs w:val="24"/>
-        </w:rPr>
-      </w:pPr>
-      <w:r>
-        <w:rPr>
-          <w:rFonts w:ascii="Myanmar Text" w:eastAsia="Times New Roman" w:hAnsi="Myanmar Text" w:cs="Myanmar Text"/>
-          <w:sz w:val="24"/>
-          <w:szCs w:val="24"/>
-        </w:rPr>
-        <w:t>Perform data aggregation and transformations.</w:t>
-      </w:r>
-    </w:p>
-    <w:p>
-      <w:pPr>
-        <w:numPr>
-          <w:ilvl w:val="0"/>
-          <w:numId w:val="10"/>
-        </w:numPr>
-        <w:spacing w:before="100" w:beforeAutospacing="1" w:after="100" w:afterAutospacing="1" w:line="240" w:lineRule="auto"/>
-        <w:rPr>
-          <w:rFonts w:ascii="Myanmar Text" w:eastAsia="Times New Roman" w:hAnsi="Myanmar Text" w:cs="Myanmar Text"/>
-          <w:sz w:val="24"/>
-          <w:szCs w:val="24"/>
-        </w:rPr>
-      </w:pPr>
-      <w:r>
-        <w:rPr>
-          <w:rFonts w:ascii="Myanmar Text" w:eastAsia="Times New Roman" w:hAnsi="Myanmar Text" w:cs="Myanmar Text"/>
-          <w:b/>
-          <w:bCs/>
-          <w:sz w:val="24"/>
-          <w:szCs w:val="24"/>
-        </w:rPr>
-        <w:t>NLP Sentiment Analysis on Tweets or Reviews</w:t>
-      </w:r>
-    </w:p>
-    <w:p>
-      <w:pPr>
-        <w:numPr>
-          <w:ilvl w:val="0"/>
-          <w:numId w:val="11"/>
-        </w:numPr>
-        <w:spacing w:before="100" w:beforeAutospacing="1" w:after="100" w:afterAutospacing="1" w:line="240" w:lineRule="auto"/>
-        <w:rPr>
-          <w:rFonts w:ascii="Myanmar Text" w:eastAsia="Times New Roman" w:hAnsi="Myanmar Text" w:cs="Myanmar Text"/>
-          <w:sz w:val="24"/>
-          <w:szCs w:val="24"/>
-        </w:rPr>
-      </w:pPr>
-      <w:r>
-        <w:rPr>
-          <w:rFonts w:ascii="Myanmar Text" w:eastAsia="Times New Roman" w:hAnsi="Myanmar Text" w:cs="Myanmar Text"/>
-          <w:sz w:val="24"/>
-          <w:szCs w:val="24"/>
-        </w:rPr>
-        <w:t xml:space="preserve">Use NLTK, </w:t>
-      </w:r>
-      <w:proofErr w:type="spellStart"/>
-      <w:r>
-        <w:rPr>
-          <w:rFonts w:ascii="Myanmar Text" w:eastAsia="Times New Roman" w:hAnsi="Myanmar Text" w:cs="Myanmar Text"/>
-          <w:sz w:val="24"/>
-          <w:szCs w:val="24"/>
-        </w:rPr>
-        <w:t>SpaCy</w:t>
-      </w:r>
-      <w:proofErr w:type="spellEnd"/>
-      <w:r>
-        <w:rPr>
-          <w:rFonts w:ascii="Myanmar Text" w:eastAsia="Times New Roman" w:hAnsi="Myanmar Text" w:cs="Myanmar Text"/>
-          <w:sz w:val="24"/>
-          <w:szCs w:val="24"/>
-        </w:rPr>
-        <w:t>, or Hugging Face transformers.</w:t>
-      </w:r>
-    </w:p>
-    <w:p>
-      <w:pPr>
-        <w:numPr>
-          <w:ilvl w:val="0"/>
-          <w:numId w:val="11"/>
-        </w:numPr>
-        <w:spacing w:before="100" w:beforeAutospacing="1" w:after="100" w:afterAutospacing="1" w:line="240" w:lineRule="auto"/>
-        <w:rPr>
-          <w:rFonts w:ascii="Myanmar Text" w:eastAsia="Times New Roman" w:hAnsi="Myanmar Text" w:cs="Myanmar Text"/>
-          <w:sz w:val="24"/>
-          <w:szCs w:val="24"/>
-        </w:rPr>
-      </w:pPr>
-      <w:r>
-        <w:rPr>
-          <w:rFonts w:ascii="Myanmar Text" w:eastAsia="Times New Roman" w:hAnsi="Myanmar Text" w:cs="Myanmar Text"/>
-          <w:sz w:val="24"/>
-          <w:szCs w:val="24"/>
-        </w:rPr>
-        <w:t>Train a model to classify positive/negative sentiment.</w:t>
-      </w:r>
-    </w:p>
-    <w:p>
-      <w:pPr>
-        <w:numPr>
-          <w:ilvl w:val="0"/>
-          <w:numId w:val="12"/>
-        </w:numPr>
-        <w:spacing w:before="100" w:beforeAutospacing="1" w:after="100" w:afterAutospacing="1" w:line="240" w:lineRule="auto"/>
-        <w:rPr>
-          <w:rFonts w:ascii="Myanmar Text" w:eastAsia="Times New Roman" w:hAnsi="Myanmar Text" w:cs="Myanmar Text"/>
-          <w:sz w:val="24"/>
-          <w:szCs w:val="24"/>
-        </w:rPr>
-      </w:pPr>
-      <w:r>
-        <w:rPr>
-          <w:rFonts w:ascii="Myanmar Text" w:eastAsia="Times New Roman" w:hAnsi="Myanmar Text" w:cs="Myanmar Text"/>
-          <w:b/>
-          <w:bCs/>
-          <w:sz w:val="24"/>
-          <w:szCs w:val="24"/>
-        </w:rPr>
-        <w:t>Full-Stack Data Science Project with Dashboard</w:t>
-      </w:r>
-    </w:p>
-    <w:p>
-      <w:pPr>
-        <w:numPr>
-          <w:ilvl w:val="0"/>
-          <w:numId w:val="13"/>
-        </w:numPr>
-        <w:spacing w:before="100" w:beforeAutospacing="1" w:after="100" w:afterAutospacing="1" w:line="240" w:lineRule="auto"/>
-        <w:rPr>
-          <w:rFonts w:ascii="Myanmar Text" w:eastAsia="Times New Roman" w:hAnsi="Myanmar Text" w:cs="Myanmar Text"/>
-          <w:sz w:val="24"/>
-          <w:szCs w:val="24"/>
-        </w:rPr>
-      </w:pPr>
-      <w:r>
-        <w:rPr>
-          <w:rFonts w:ascii="Myanmar Text" w:eastAsia="Times New Roman" w:hAnsi="Myanmar Text" w:cs="Myanmar Text"/>
-          <w:sz w:val="24"/>
-          <w:szCs w:val="24"/>
-        </w:rPr>
-        <w:t>Train an ML model and deploy it using Flask/</w:t>
-      </w:r>
-      <w:proofErr w:type="spellStart"/>
-      <w:r>
-        <w:rPr>
-          <w:rFonts w:ascii="Myanmar Text" w:eastAsia="Times New Roman" w:hAnsi="Myanmar Text" w:cs="Myanmar Text"/>
-          <w:sz w:val="24"/>
-          <w:szCs w:val="24"/>
-        </w:rPr>
-        <w:t>FastAPI</w:t>
-      </w:r>
-      <w:proofErr w:type="spellEnd"/>
-      <w:r>
-        <w:rPr>
-          <w:rFonts w:ascii="Myanmar Text" w:eastAsia="Times New Roman" w:hAnsi="Myanmar Text" w:cs="Myanmar Text"/>
-          <w:sz w:val="24"/>
-          <w:szCs w:val="24"/>
-        </w:rPr>
-        <w:t>.</w:t>
-      </w:r>
-    </w:p>
-    <w:p>
-      <w:pPr>
-        <w:numPr>
-          <w:ilvl w:val="0"/>
-          <w:numId w:val="13"/>
-        </w:numPr>
-        <w:spacing w:before="100" w:beforeAutospacing="1" w:after="100" w:afterAutospacing="1" w:line="240" w:lineRule="auto"/>
-        <w:rPr>
-          <w:rFonts w:ascii="Myanmar Text" w:eastAsia="Times New Roman" w:hAnsi="Myanmar Text" w:cs="Myanmar Text"/>
-          <w:sz w:val="24"/>
-          <w:szCs w:val="24"/>
-        </w:rPr>
-      </w:pPr>
-      <w:r>
-        <w:rPr>
-          <w:rFonts w:ascii="Myanmar Text" w:eastAsia="Times New Roman" w:hAnsi="Myanmar Text" w:cs="Myanmar Text"/>
-          <w:sz w:val="24"/>
-          <w:szCs w:val="24"/>
-        </w:rPr>
-        <w:t xml:space="preserve">Build a frontend dashboard with </w:t>
-      </w:r>
-      <w:proofErr w:type="spellStart"/>
-      <w:r>
-        <w:rPr>
-          <w:rFonts w:ascii="Myanmar Text" w:eastAsia="Times New Roman" w:hAnsi="Myanmar Text" w:cs="Myanmar Text"/>
-          <w:sz w:val="24"/>
-          <w:szCs w:val="24"/>
-        </w:rPr>
-        <w:t>Streamlit</w:t>
-      </w:r>
-      <w:proofErr w:type="spellEnd"/>
-      <w:r>
-        <w:rPr>
-          <w:rFonts w:ascii="Myanmar Text" w:eastAsia="Times New Roman" w:hAnsi="Myanmar Text" w:cs="Myanmar Text"/>
-          <w:sz w:val="24"/>
-          <w:szCs w:val="24"/>
-        </w:rPr>
-        <w:t xml:space="preserve"> or Dash.</w:t>
+        <w:t>Build a frontend dashboard with Streamlit or Dash.</w:t>
       </w:r>
     </w:p>
     <w:p>
@@ -1462,7 +1280,7 @@
         <w:spacing w:before="100" w:beforeAutospacing="1" w:after="100" w:afterAutospacing="1" w:line="240" w:lineRule="auto"/>
         <w:outlineLvl w:val="2"/>
         <w:rPr>
-          <w:rFonts w:ascii="Times New Roman" w:eastAsia="Times New Roman" w:hAnsi="Times New Roman" w:cs="Times New Roman"/>
+          <w:rFonts w:ascii="Myanmar Text" w:eastAsia="Times New Roman" w:hAnsi="Myanmar Text" w:cs="Myanmar Text"/>
           <w:b/>
           <w:bCs/>
           <w:sz w:val="28"/>
@@ -1471,7 +1289,7 @@
       </w:pPr>
       <w:r>
         <w:rPr>
-          <w:rFonts w:ascii="Times New Roman" w:eastAsia="Times New Roman" w:hAnsi="Times New Roman" w:cs="Times New Roman"/>
+          <w:rFonts w:ascii="Myanmar Text" w:eastAsia="Times New Roman" w:hAnsi="Myanmar Text" w:cs="Myanmar Text"/>
           <w:b/>
           <w:bCs/>
           <w:sz w:val="28"/>
@@ -1489,14 +1307,14 @@
         </w:numPr>
         <w:spacing w:before="100" w:beforeAutospacing="1" w:after="100" w:afterAutospacing="1" w:line="240" w:lineRule="auto"/>
         <w:rPr>
-          <w:rFonts w:ascii="Times New Roman" w:eastAsia="Times New Roman" w:hAnsi="Times New Roman" w:cs="Times New Roman"/>
-          <w:sz w:val="28"/>
-          <w:szCs w:val="28"/>
-        </w:rPr>
-      </w:pPr>
-      <w:r>
-        <w:rPr>
-          <w:rFonts w:ascii="Times New Roman" w:eastAsia="Times New Roman" w:hAnsi="Times New Roman" w:cs="Times New Roman"/>
+          <w:rFonts w:ascii="Myanmar Text" w:eastAsia="Times New Roman" w:hAnsi="Myanmar Text" w:cs="Myanmar Text"/>
+          <w:sz w:val="28"/>
+          <w:szCs w:val="28"/>
+        </w:rPr>
+      </w:pPr>
+      <w:r>
+        <w:rPr>
+          <w:rFonts w:ascii="Myanmar Text" w:eastAsia="Times New Roman" w:hAnsi="Myanmar Text" w:cs="Myanmar Text"/>
           <w:b/>
           <w:bCs/>
           <w:sz w:val="28"/>
@@ -1506,7 +1324,7 @@
       </w:r>
       <w:r>
         <w:rPr>
-          <w:rFonts w:ascii="Times New Roman" w:eastAsia="Times New Roman" w:hAnsi="Times New Roman" w:cs="Times New Roman"/>
+          <w:rFonts w:ascii="Myanmar Text" w:eastAsia="Times New Roman" w:hAnsi="Myanmar Text" w:cs="Myanmar Text"/>
           <w:sz w:val="28"/>
           <w:szCs w:val="28"/>
         </w:rPr>
@@ -1521,14 +1339,14 @@
         </w:numPr>
         <w:spacing w:before="100" w:beforeAutospacing="1" w:after="100" w:afterAutospacing="1" w:line="240" w:lineRule="auto"/>
         <w:rPr>
-          <w:rFonts w:ascii="Times New Roman" w:eastAsia="Times New Roman" w:hAnsi="Times New Roman" w:cs="Times New Roman"/>
-          <w:sz w:val="28"/>
-          <w:szCs w:val="28"/>
-        </w:rPr>
-      </w:pPr>
-      <w:r>
-        <w:rPr>
-          <w:rFonts w:ascii="Times New Roman" w:eastAsia="Times New Roman" w:hAnsi="Times New Roman" w:cs="Times New Roman"/>
+          <w:rFonts w:ascii="Myanmar Text" w:eastAsia="Times New Roman" w:hAnsi="Myanmar Text" w:cs="Myanmar Text"/>
+          <w:sz w:val="28"/>
+          <w:szCs w:val="28"/>
+        </w:rPr>
+      </w:pPr>
+      <w:r>
+        <w:rPr>
+          <w:rFonts w:ascii="Myanmar Text" w:eastAsia="Times New Roman" w:hAnsi="Myanmar Text" w:cs="Myanmar Text"/>
           <w:b/>
           <w:bCs/>
           <w:sz w:val="28"/>
@@ -1538,7 +1356,7 @@
       </w:r>
       <w:r>
         <w:rPr>
-          <w:rFonts w:ascii="Times New Roman" w:eastAsia="Times New Roman" w:hAnsi="Times New Roman" w:cs="Times New Roman"/>
+          <w:rFonts w:ascii="Myanmar Text" w:eastAsia="Times New Roman" w:hAnsi="Myanmar Text" w:cs="Myanmar Text"/>
           <w:sz w:val="28"/>
           <w:szCs w:val="28"/>
         </w:rPr>
@@ -1553,73 +1371,54 @@
         </w:numPr>
         <w:spacing w:before="100" w:beforeAutospacing="1" w:after="100" w:afterAutospacing="1" w:line="240" w:lineRule="auto"/>
         <w:rPr>
-          <w:rFonts w:ascii="Times New Roman" w:eastAsia="Times New Roman" w:hAnsi="Times New Roman" w:cs="Times New Roman"/>
-          <w:sz w:val="28"/>
-          <w:szCs w:val="28"/>
-        </w:rPr>
-      </w:pPr>
-      <w:r>
-        <w:rPr>
-          <w:rFonts w:ascii="Times New Roman" w:eastAsia="Times New Roman" w:hAnsi="Times New Roman" w:cs="Times New Roman"/>
+          <w:rFonts w:ascii="Myanmar Text" w:eastAsia="Times New Roman" w:hAnsi="Myanmar Text" w:cs="Myanmar Text"/>
+          <w:sz w:val="28"/>
+          <w:szCs w:val="28"/>
+        </w:rPr>
+      </w:pPr>
+      <w:r>
+        <w:rPr>
+          <w:rFonts w:ascii="Myanmar Text" w:eastAsia="Times New Roman" w:hAnsi="Myanmar Text" w:cs="Myanmar Text"/>
           <w:b/>
           <w:bCs/>
           <w:sz w:val="28"/>
           <w:szCs w:val="28"/>
         </w:rPr>
-        <w:t xml:space="preserve">Kaggle &amp; </w:t>
-      </w:r>
-      <w:proofErr w:type="spellStart"/>
-      <w:r>
-        <w:rPr>
-          <w:rFonts w:ascii="Times New Roman" w:eastAsia="Times New Roman" w:hAnsi="Times New Roman" w:cs="Times New Roman"/>
+        <w:t>Kaggle &amp; Leetcode Practice:</w:t>
+      </w:r>
+      <w:r>
+        <w:rPr>
+          <w:rFonts w:ascii="Myanmar Text" w:eastAsia="Times New Roman" w:hAnsi="Myanmar Text" w:cs="Myanmar Text"/>
+          <w:sz w:val="28"/>
+          <w:szCs w:val="28"/>
+        </w:rPr>
+        <w:t xml:space="preserve"> Participate in competitions and practice DSA/SQL queries.</w:t>
+      </w:r>
+    </w:p>
+    <w:p>
+      <w:pPr>
+        <w:numPr>
+          <w:ilvl w:val="0"/>
+          <w:numId w:val="14"/>
+        </w:numPr>
+        <w:spacing w:before="100" w:beforeAutospacing="1" w:after="100" w:afterAutospacing="1" w:line="240" w:lineRule="auto"/>
+        <w:rPr>
+          <w:rFonts w:ascii="Myanmar Text" w:hAnsi="Myanmar Text" w:cs="Myanmar Text"/>
+        </w:rPr>
+      </w:pPr>
+      <w:r>
+        <w:rPr>
+          <w:rFonts w:ascii="Myanmar Text" w:eastAsia="Times New Roman" w:hAnsi="Myanmar Text" w:cs="Myanmar Text"/>
           <w:b/>
           <w:bCs/>
           <w:sz w:val="28"/>
           <w:szCs w:val="28"/>
         </w:rPr>
-        <w:t>Leetcode</w:t>
-      </w:r>
-      <w:proofErr w:type="spellEnd"/>
-      <w:r>
-        <w:rPr>
-          <w:rFonts w:ascii="Times New Roman" w:eastAsia="Times New Roman" w:hAnsi="Times New Roman" w:cs="Times New Roman"/>
-          <w:b/>
-          <w:bCs/>
-          <w:sz w:val="28"/>
-          <w:szCs w:val="28"/>
-        </w:rPr>
-        <w:t xml:space="preserve"> Practice:</w:t>
-      </w:r>
-      <w:r>
-        <w:rPr>
-          <w:rFonts w:ascii="Times New Roman" w:eastAsia="Times New Roman" w:hAnsi="Times New Roman" w:cs="Times New Roman"/>
-          <w:sz w:val="28"/>
-          <w:szCs w:val="28"/>
-        </w:rPr>
-        <w:t xml:space="preserve"> Participate in competitions and practice DSA/SQL queries.</w:t>
-      </w:r>
-    </w:p>
-    <w:p>
-      <w:pPr>
-        <w:numPr>
-          <w:ilvl w:val="0"/>
-          <w:numId w:val="14"/>
-        </w:numPr>
-        <w:spacing w:before="100" w:beforeAutospacing="1" w:after="100" w:afterAutospacing="1" w:line="240" w:lineRule="auto"/>
-      </w:pPr>
-      <w:r>
-        <w:rPr>
-          <w:rFonts w:ascii="Times New Roman" w:eastAsia="Times New Roman" w:hAnsi="Times New Roman" w:cs="Times New Roman"/>
-          <w:b/>
-          <w:bCs/>
-          <w:sz w:val="28"/>
-          <w:szCs w:val="28"/>
-        </w:rPr>
         <w:t>Networking &amp; Applications:</w:t>
       </w:r>
       <w:r>
         <w:rPr>
-          <w:rFonts w:ascii="Times New Roman" w:eastAsia="Times New Roman" w:hAnsi="Times New Roman" w:cs="Times New Roman"/>
+          <w:rFonts w:ascii="Myanmar Text" w:eastAsia="Times New Roman" w:hAnsi="Myanmar Text" w:cs="Myanmar Text"/>
           <w:sz w:val="28"/>
           <w:szCs w:val="28"/>
         </w:rPr>

</xml_diff>